<commit_message>
Help now shows up as a web view.
</commit_message>
<xml_diff>
--- a/help docs/All Help.docx
+++ b/help docs/All Help.docx
@@ -5381,27 +5381,27 @@
           <w:smallCaps w:val="false"/>
           <w:strike w:val="false"/>
           <w:dstrike w:val="false"/>
-          <w:color w:val="FF0000"/>
-          <w:sz w:val="22"/>
-          <w:u w:val="none"/>
-          <w:effect w:val="none"/>
-        </w:rPr>
-      </w:pPr>
-      <w:r>
-        <w:rPr>
-          <w:rFonts w:ascii="Arial" w:hAnsi="Arial"/>
-          <w:b w:val="false"/>
-          <w:i w:val="false"/>
-          <w:caps w:val="false"/>
-          <w:smallCaps w:val="false"/>
-          <w:strike w:val="false"/>
-          <w:dstrike w:val="false"/>
-          <w:color w:val="FF0000"/>
-          <w:sz w:val="22"/>
-          <w:u w:val="none"/>
-          <w:effect w:val="none"/>
-        </w:rPr>
-        <w:t>Tap to insert local credits/acknowledgments and type names or places as appropriate.  </w:t>
+          <w:color w:val="000000"/>
+          <w:sz w:val="22"/>
+          <w:u w:val="none"/>
+          <w:effect w:val="none"/>
+        </w:rPr>
+      </w:pPr>
+      <w:r>
+        <w:rPr>
+          <w:rFonts w:ascii="Arial" w:hAnsi="Arial"/>
+          <w:b w:val="false"/>
+          <w:i w:val="false"/>
+          <w:caps w:val="false"/>
+          <w:smallCaps w:val="false"/>
+          <w:strike w:val="false"/>
+          <w:dstrike w:val="false"/>
+          <w:color w:val="000000"/>
+          <w:sz w:val="22"/>
+          <w:u w:val="none"/>
+          <w:effect w:val="none"/>
+        </w:rPr>
+        <w:t>Indicate by tapping to select or unselect what features you want to include in your video</w:t>
       </w:r>
     </w:p>
     <w:p>
@@ -5445,7 +5445,7 @@
           <w:u w:val="none"/>
           <w:effect w:val="none"/>
         </w:rPr>
-        <w:t>Indicate by tapping to select or unselect what features you want to include in your video</w:t>
+        <w:t>Tap to indicate what type of phone you want to share your video with.</w:t>
       </w:r>
     </w:p>
     <w:p>
@@ -5489,7 +5489,7 @@
           <w:u w:val="none"/>
           <w:effect w:val="none"/>
         </w:rPr>
-        <w:t>Tap to indicate what type of phone you want to share your video with.</w:t>
+        <w:t>Tap to choose a different quality of resolution than the default.</w:t>
       </w:r>
     </w:p>
     <w:p>
@@ -5533,7 +5533,7 @@
           <w:u w:val="none"/>
           <w:effect w:val="none"/>
         </w:rPr>
-        <w:t>Tap to choose a different quality of resolution than the default.</w:t>
+        <w:t>Type a short new name (in your language) for the video file name.  (You might want to leave the number for the story so it will show in order as you share it with others.)</w:t>
       </w:r>
     </w:p>
     <w:p>
@@ -5577,7 +5577,7 @@
           <w:u w:val="none"/>
           <w:effect w:val="none"/>
         </w:rPr>
-        <w:t>Type a short new name (in your language) for the video file name.  (You might want to leave the number for the story so it will show in order as you share it with others.)</w:t>
+        <w:t>Create your new video.  (Wait. This will take a minute or two).</w:t>
       </w:r>
     </w:p>
     <w:p>
@@ -5621,50 +5621,6 @@
           <w:u w:val="none"/>
           <w:effect w:val="none"/>
         </w:rPr>
-        <w:t>Create your new video.  (Wait. This will take a minute or two).</w:t>
-      </w:r>
-    </w:p>
-    <w:p>
-      <w:pPr>
-        <w:pStyle w:val="TextBody"/>
-        <w:numPr>
-          <w:ilvl w:val="0"/>
-          <w:numId w:val="11"/>
-        </w:numPr>
-        <w:tabs>
-          <w:tab w:val="left" w:pos="0" w:leader="none"/>
-        </w:tabs>
-        <w:bidi w:val="0"/>
-        <w:spacing w:lineRule="auto" w:line="331" w:before="0" w:after="0"/>
-        <w:ind w:left="707" w:hanging="283"/>
-        <w:rPr>
-          <w:rFonts w:ascii="Arial" w:hAnsi="Arial"/>
-          <w:b w:val="false"/>
-          <w:i w:val="false"/>
-          <w:caps w:val="false"/>
-          <w:smallCaps w:val="false"/>
-          <w:strike w:val="false"/>
-          <w:dstrike w:val="false"/>
-          <w:color w:val="000000"/>
-          <w:sz w:val="22"/>
-          <w:u w:val="none"/>
-          <w:effect w:val="none"/>
-        </w:rPr>
-      </w:pPr>
-      <w:r>
-        <w:rPr>
-          <w:rFonts w:ascii="Arial" w:hAnsi="Arial"/>
-          <w:b w:val="false"/>
-          <w:i w:val="false"/>
-          <w:caps w:val="false"/>
-          <w:smallCaps w:val="false"/>
-          <w:strike w:val="false"/>
-          <w:dstrike w:val="false"/>
-          <w:color w:val="000000"/>
-          <w:sz w:val="22"/>
-          <w:u w:val="none"/>
-          <w:effect w:val="none"/>
-        </w:rPr>
         <w:t>Create another video with different features.  (Wait. This will take a minute or two).</w:t>
       </w:r>
     </w:p>
@@ -5714,182 +5670,6 @@
           <w:effect w:val="none"/>
         </w:rPr>
         <w:t>:</w:t>
-      </w:r>
-    </w:p>
-    <w:p>
-      <w:pPr>
-        <w:pStyle w:val="TextBody"/>
-        <w:numPr>
-          <w:ilvl w:val="0"/>
-          <w:numId w:val="12"/>
-        </w:numPr>
-        <w:tabs>
-          <w:tab w:val="left" w:pos="0" w:leader="none"/>
-        </w:tabs>
-        <w:bidi w:val="0"/>
-        <w:spacing w:lineRule="auto" w:line="331" w:before="0" w:after="0"/>
-        <w:ind w:left="707" w:hanging="283"/>
-        <w:rPr>
-          <w:rFonts w:ascii="Arial" w:hAnsi="Arial"/>
-          <w:b w:val="false"/>
-          <w:i w:val="false"/>
-          <w:caps w:val="false"/>
-          <w:smallCaps w:val="false"/>
-          <w:strike w:val="false"/>
-          <w:dstrike w:val="false"/>
-          <w:color w:val="FF0000"/>
-          <w:sz w:val="22"/>
-          <w:u w:val="none"/>
-          <w:effect w:val="none"/>
-        </w:rPr>
-      </w:pPr>
-      <w:r>
-        <w:rPr>
-          <w:rFonts w:ascii="Arial" w:hAnsi="Arial"/>
-          <w:b w:val="false"/>
-          <w:i w:val="false"/>
-          <w:caps w:val="false"/>
-          <w:smallCaps w:val="false"/>
-          <w:strike w:val="false"/>
-          <w:dstrike w:val="false"/>
-          <w:color w:val="FF0000"/>
-          <w:sz w:val="22"/>
-          <w:u w:val="none"/>
-          <w:effect w:val="none"/>
-        </w:rPr>
-        <w:t xml:space="preserve">May 2018:  This UI needs to be updated and then these notes need to be reviewed and updated. </w:t>
-      </w:r>
-    </w:p>
-    <w:p>
-      <w:pPr>
-        <w:pStyle w:val="TextBody"/>
-        <w:numPr>
-          <w:ilvl w:val="1"/>
-          <w:numId w:val="12"/>
-        </w:numPr>
-        <w:tabs>
-          <w:tab w:val="left" w:pos="0" w:leader="none"/>
-        </w:tabs>
-        <w:bidi w:val="0"/>
-        <w:spacing w:lineRule="auto" w:line="331" w:before="0" w:after="0"/>
-        <w:ind w:left="1414" w:hanging="283"/>
-        <w:rPr>
-          <w:rFonts w:ascii="Arial" w:hAnsi="Arial"/>
-          <w:b w:val="false"/>
-          <w:i w:val="false"/>
-          <w:caps w:val="false"/>
-          <w:smallCaps w:val="false"/>
-          <w:strike w:val="false"/>
-          <w:dstrike w:val="false"/>
-          <w:color w:val="FF0000"/>
-          <w:sz w:val="22"/>
-          <w:u w:val="none"/>
-          <w:effect w:val="none"/>
-        </w:rPr>
-      </w:pPr>
-      <w:r>
-        <w:rPr>
-          <w:rFonts w:ascii="Arial" w:hAnsi="Arial"/>
-          <w:b w:val="false"/>
-          <w:i w:val="false"/>
-          <w:caps w:val="false"/>
-          <w:smallCaps w:val="false"/>
-          <w:strike w:val="false"/>
-          <w:dstrike w:val="false"/>
-          <w:color w:val="FF0000"/>
-          <w:sz w:val="22"/>
-          <w:u w:val="none"/>
-          <w:effect w:val="none"/>
-        </w:rPr>
-        <w:t>As of this date, there is no feature available for inserting local acknowledgments.</w:t>
-      </w:r>
-    </w:p>
-    <w:p>
-      <w:pPr>
-        <w:pStyle w:val="TextBody"/>
-        <w:numPr>
-          <w:ilvl w:val="1"/>
-          <w:numId w:val="12"/>
-        </w:numPr>
-        <w:tabs>
-          <w:tab w:val="left" w:pos="0" w:leader="none"/>
-        </w:tabs>
-        <w:bidi w:val="0"/>
-        <w:spacing w:lineRule="auto" w:line="331" w:before="0" w:after="0"/>
-        <w:ind w:left="1414" w:hanging="283"/>
-        <w:rPr>
-          <w:rFonts w:ascii="Arial" w:hAnsi="Arial"/>
-          <w:b w:val="false"/>
-          <w:i w:val="false"/>
-          <w:caps w:val="false"/>
-          <w:smallCaps w:val="false"/>
-          <w:strike w:val="false"/>
-          <w:dstrike w:val="false"/>
-          <w:color w:val="FF0000"/>
-          <w:sz w:val="22"/>
-          <w:u w:val="none"/>
-          <w:effect w:val="none"/>
-        </w:rPr>
-      </w:pPr>
-      <w:r>
-        <w:rPr>
-          <w:rFonts w:ascii="Arial" w:hAnsi="Arial"/>
-          <w:b w:val="false"/>
-          <w:i w:val="false"/>
-          <w:caps w:val="false"/>
-          <w:smallCaps w:val="false"/>
-          <w:strike w:val="false"/>
-          <w:dstrike w:val="false"/>
-          <w:color w:val="FF0000"/>
-          <w:sz w:val="22"/>
-          <w:u w:val="none"/>
-          <w:effect w:val="none"/>
-        </w:rPr>
-        <w:t>Whatever you type for the file name will also be the title slide text.  This will be updated to be separate features in the future.</w:t>
-      </w:r>
-    </w:p>
-    <w:p>
-      <w:pPr>
-        <w:pStyle w:val="TextBody"/>
-        <w:numPr>
-          <w:ilvl w:val="1"/>
-          <w:numId w:val="12"/>
-        </w:numPr>
-        <w:tabs>
-          <w:tab w:val="left" w:pos="0" w:leader="none"/>
-        </w:tabs>
-        <w:bidi w:val="0"/>
-        <w:spacing w:lineRule="auto" w:line="331" w:before="0" w:after="0"/>
-        <w:ind w:left="1414" w:hanging="283"/>
-        <w:rPr>
-          <w:rFonts w:ascii="Arial" w:hAnsi="Arial"/>
-          <w:b w:val="false"/>
-          <w:i w:val="false"/>
-          <w:caps w:val="false"/>
-          <w:smallCaps w:val="false"/>
-          <w:strike w:val="false"/>
-          <w:dstrike w:val="false"/>
-          <w:color w:val="FF0000"/>
-          <w:sz w:val="22"/>
-          <w:u w:val="none"/>
-          <w:effect w:val="none"/>
-        </w:rPr>
-      </w:pPr>
-      <w:r>
-        <w:rPr>
-          <w:rFonts w:ascii="Arial" w:hAnsi="Arial"/>
-          <w:b w:val="false"/>
-          <w:i w:val="false"/>
-          <w:caps w:val="false"/>
-          <w:smallCaps w:val="false"/>
-          <w:strike w:val="false"/>
-          <w:dstrike w:val="false"/>
-          <w:color w:val="FF0000"/>
-          <w:sz w:val="22"/>
-          <w:u w:val="none"/>
-          <w:effect w:val="none"/>
-        </w:rPr>
-        <w:t>In the future, some file naming features will be automated.</w:t>
       </w:r>
     </w:p>
     <w:p>

</xml_diff>